<commit_message>
forgot to clear mergesort table
</commit_message>
<xml_diff>
--- a/Report.docx
+++ b/Report.docx
@@ -1026,18 +1026,7 @@
                 <w:sz w:val="24"/>
                 <w:szCs w:val="24"/>
               </w:rPr>
-              <w:t>K</w:t>
-            </w:r>
-            <w:bookmarkStart w:id="0" w:name="_GoBack"/>
-            <w:bookmarkEnd w:id="0"/>
-            <w:r>
-              <w:rPr>
-                <w:rFonts w:ascii="Times New Roman" w:hAnsi="Times New Roman" w:cs="Times New Roman"/>
-                <w:color w:val="000000"/>
-                <w:sz w:val="24"/>
-                <w:szCs w:val="24"/>
-              </w:rPr>
-              <w:t>ah</w:t>
+              <w:t>Kah</w:t>
             </w:r>
             <w:proofErr w:type="spellEnd"/>
             <w:r>
@@ -1369,7 +1358,7 @@
                 <w:bCs/>
               </w:rPr>
             </w:pPr>
-            <w:bookmarkStart w:id="1" w:name="_Hlk29719500"/>
+            <w:bookmarkStart w:id="0" w:name="_Hlk29719500"/>
             <w:r>
               <w:rPr>
                 <w:b/>
@@ -2064,7 +2053,7 @@
           </w:p>
         </w:tc>
       </w:tr>
-      <w:bookmarkEnd w:id="1"/>
+      <w:bookmarkEnd w:id="0"/>
     </w:tbl>
     <w:p>
       <w:pPr>
@@ -3531,9 +3520,6 @@
               <w:pStyle w:val="Default"/>
               <w:jc w:val="center"/>
             </w:pPr>
-            <w:r>
-              <w:t>0.000999</w:t>
-            </w:r>
           </w:p>
         </w:tc>
         <w:tc>
@@ -3545,9 +3531,6 @@
               <w:pStyle w:val="Default"/>
               <w:jc w:val="center"/>
             </w:pPr>
-            <w:r>
-              <w:t>0.001983</w:t>
-            </w:r>
           </w:p>
         </w:tc>
         <w:tc>
@@ -3559,9 +3542,6 @@
               <w:pStyle w:val="Default"/>
               <w:jc w:val="center"/>
             </w:pPr>
-            <w:r>
-              <w:t>0.033009</w:t>
-            </w:r>
           </w:p>
         </w:tc>
         <w:tc>
@@ -3573,9 +3553,6 @@
               <w:pStyle w:val="Default"/>
               <w:jc w:val="center"/>
             </w:pPr>
-            <w:r>
-              <w:t>0.170038</w:t>
-            </w:r>
           </w:p>
         </w:tc>
       </w:tr>
@@ -3606,9 +3583,6 @@
               <w:pStyle w:val="Default"/>
               <w:jc w:val="center"/>
             </w:pPr>
-            <w:r>
-              <w:t>0.000992</w:t>
-            </w:r>
           </w:p>
         </w:tc>
         <w:tc>
@@ -3620,9 +3594,6 @@
               <w:pStyle w:val="Default"/>
               <w:jc w:val="center"/>
             </w:pPr>
-            <w:r>
-              <w:t>0.002001</w:t>
-            </w:r>
           </w:p>
         </w:tc>
         <w:tc>
@@ -3634,9 +3605,6 @@
               <w:pStyle w:val="Default"/>
               <w:jc w:val="center"/>
             </w:pPr>
-            <w:r>
-              <w:t>0.033166</w:t>
-            </w:r>
           </w:p>
         </w:tc>
         <w:tc>
@@ -3648,9 +3616,6 @@
               <w:pStyle w:val="Default"/>
               <w:jc w:val="center"/>
             </w:pPr>
-            <w:r>
-              <w:t>0.179039</w:t>
-            </w:r>
           </w:p>
         </w:tc>
       </w:tr>
@@ -3681,9 +3646,6 @@
               <w:pStyle w:val="Default"/>
               <w:jc w:val="center"/>
             </w:pPr>
-            <w:r>
-              <w:t>0.001001</w:t>
-            </w:r>
           </w:p>
         </w:tc>
         <w:tc>
@@ -3695,9 +3657,6 @@
               <w:pStyle w:val="Default"/>
               <w:jc w:val="center"/>
             </w:pPr>
-            <w:r>
-              <w:t>0.002001</w:t>
-            </w:r>
           </w:p>
         </w:tc>
         <w:tc>
@@ -3709,9 +3668,6 @@
               <w:pStyle w:val="Default"/>
               <w:jc w:val="center"/>
             </w:pPr>
-            <w:r>
-              <w:t>0.034009</w:t>
-            </w:r>
           </w:p>
         </w:tc>
         <w:tc>
@@ -3723,11 +3679,10 @@
               <w:pStyle w:val="Default"/>
               <w:jc w:val="center"/>
             </w:pPr>
-            <w:r>
-              <w:t>0.182043</w:t>
-            </w:r>
-          </w:p>
-        </w:tc>
+          </w:p>
+        </w:tc>
+        <w:bookmarkStart w:id="1" w:name="_GoBack"/>
+        <w:bookmarkEnd w:id="1"/>
       </w:tr>
       <w:tr>
         <w:trPr>
@@ -3756,9 +3711,6 @@
               <w:pStyle w:val="Default"/>
               <w:jc w:val="center"/>
             </w:pPr>
-            <w:r>
-              <w:t>0.000984</w:t>
-            </w:r>
           </w:p>
         </w:tc>
         <w:tc>
@@ -3770,9 +3722,6 @@
               <w:pStyle w:val="Default"/>
               <w:jc w:val="center"/>
             </w:pPr>
-            <w:r>
-              <w:t>0.003</w:t>
-            </w:r>
           </w:p>
         </w:tc>
         <w:tc>
@@ -3784,9 +3733,6 @@
               <w:pStyle w:val="Default"/>
               <w:jc w:val="center"/>
             </w:pPr>
-            <w:r>
-              <w:t>0.036008</w:t>
-            </w:r>
           </w:p>
         </w:tc>
         <w:tc>
@@ -3798,9 +3744,6 @@
               <w:pStyle w:val="Default"/>
               <w:jc w:val="center"/>
             </w:pPr>
-            <w:r>
-              <w:t>0.183031</w:t>
-            </w:r>
           </w:p>
         </w:tc>
       </w:tr>
@@ -3837,9 +3780,6 @@
               <w:pStyle w:val="Default"/>
               <w:jc w:val="center"/>
             </w:pPr>
-            <w:r>
-              <w:t>0.001001</w:t>
-            </w:r>
           </w:p>
         </w:tc>
         <w:tc>
@@ -3854,9 +3794,6 @@
               <w:pStyle w:val="Default"/>
               <w:jc w:val="center"/>
             </w:pPr>
-            <w:r>
-              <w:t>0.002</w:t>
-            </w:r>
           </w:p>
         </w:tc>
         <w:tc>
@@ -3871,9 +3808,6 @@
               <w:pStyle w:val="Default"/>
               <w:jc w:val="center"/>
             </w:pPr>
-            <w:r>
-              <w:t>0.035008</w:t>
-            </w:r>
           </w:p>
         </w:tc>
         <w:tc>
@@ -3888,9 +3822,6 @@
               <w:pStyle w:val="Default"/>
               <w:jc w:val="center"/>
             </w:pPr>
-            <w:r>
-              <w:t>0.17803</w:t>
-            </w:r>
           </w:p>
         </w:tc>
       </w:tr>
@@ -3930,24 +3861,6 @@
           </w:tcPr>
           <w:p>
             <w:pPr>
-              <w:jc w:val="center"/>
-              <w:rPr>
-                <w:color w:val="000000"/>
-                <w:sz w:val="24"/>
-                <w:szCs w:val="24"/>
-              </w:rPr>
-            </w:pPr>
-            <w:r>
-              <w:rPr>
-                <w:color w:val="000000"/>
-                <w:sz w:val="24"/>
-                <w:szCs w:val="24"/>
-              </w:rPr>
-              <w:t>0.0009954</w:t>
-            </w:r>
-          </w:p>
-          <w:p>
-            <w:pPr>
               <w:pStyle w:val="Default"/>
               <w:jc w:val="center"/>
             </w:pPr>
@@ -3965,24 +3878,6 @@
           </w:tcPr>
           <w:p>
             <w:pPr>
-              <w:jc w:val="center"/>
-              <w:rPr>
-                <w:color w:val="000000"/>
-                <w:sz w:val="24"/>
-                <w:szCs w:val="24"/>
-              </w:rPr>
-            </w:pPr>
-            <w:r>
-              <w:rPr>
-                <w:color w:val="000000"/>
-                <w:sz w:val="24"/>
-                <w:szCs w:val="24"/>
-              </w:rPr>
-              <w:t>0.002197</w:t>
-            </w:r>
-          </w:p>
-          <w:p>
-            <w:pPr>
               <w:pStyle w:val="Default"/>
               <w:jc w:val="center"/>
             </w:pPr>
@@ -4000,24 +3895,6 @@
           </w:tcPr>
           <w:p>
             <w:pPr>
-              <w:jc w:val="center"/>
-              <w:rPr>
-                <w:color w:val="000000"/>
-                <w:sz w:val="24"/>
-                <w:szCs w:val="24"/>
-              </w:rPr>
-            </w:pPr>
-            <w:r>
-              <w:rPr>
-                <w:color w:val="000000"/>
-                <w:sz w:val="24"/>
-                <w:szCs w:val="24"/>
-              </w:rPr>
-              <w:t>0.03424</w:t>
-            </w:r>
-          </w:p>
-          <w:p>
-            <w:pPr>
               <w:pStyle w:val="Default"/>
               <w:jc w:val="center"/>
             </w:pPr>
@@ -4033,24 +3910,6 @@
               <w:right w:val="single" w:sz="12" w:space="0" w:color="auto"/>
             </w:tcBorders>
           </w:tcPr>
-          <w:p>
-            <w:pPr>
-              <w:jc w:val="center"/>
-              <w:rPr>
-                <w:color w:val="000000"/>
-                <w:sz w:val="24"/>
-                <w:szCs w:val="24"/>
-              </w:rPr>
-            </w:pPr>
-            <w:r>
-              <w:rPr>
-                <w:color w:val="000000"/>
-                <w:sz w:val="24"/>
-                <w:szCs w:val="24"/>
-              </w:rPr>
-              <w:t>0.1784362</w:t>
-            </w:r>
-          </w:p>
           <w:p>
             <w:pPr>
               <w:pStyle w:val="Default"/>

</xml_diff>